<commit_message>
resultados atualizados com dados corrigidos
</commit_message>
<xml_diff>
--- a/resultados/comorbidades.docx
+++ b/resultados/comorbidades.docx
@@ -43,7 +43,7 @@
               <w:jc w:val="center"/>
             </w:pPr>
             <w:r>
-              <w:t xml:space="preserve">categoria</w:t>
+              <w:t xml:space="preserve">Categoria</w:t>
             </w:r>
           </w:p>
         </w:tc>
@@ -60,7 +60,7 @@
               <w:jc w:val="center"/>
             </w:pPr>
             <w:r>
-              <w:t xml:space="preserve">Global</w:t>
+              <w:t xml:space="preserve">Quantidade</w:t>
             </w:r>
           </w:p>
         </w:tc>
@@ -92,7 +92,7 @@
               <w:jc w:val="center"/>
             </w:pPr>
             <w:r>
-              <w:t xml:space="preserve">422</w:t>
+              <w:t xml:space="preserve">365</w:t>
             </w:r>
           </w:p>
         </w:tc>
@@ -130,7 +130,7 @@
               <w:jc w:val="center"/>
             </w:pPr>
             <w:r>
-              <w:t xml:space="preserve">407 (96.4)</w:t>
+              <w:t xml:space="preserve">353 (96.7)</w:t>
             </w:r>
           </w:p>
         </w:tc>
@@ -159,7 +159,7 @@
               <w:jc w:val="center"/>
             </w:pPr>
             <w:r>
-              <w:t xml:space="preserve">15 ( 3.6)</w:t>
+              <w:t xml:space="preserve">12 ( 3.3)</w:t>
             </w:r>
           </w:p>
         </w:tc>
@@ -197,7 +197,7 @@
               <w:jc w:val="center"/>
             </w:pPr>
             <w:r>
-              <w:t xml:space="preserve">409 (96.9)</w:t>
+              <w:t xml:space="preserve">355 (97.3)</w:t>
             </w:r>
           </w:p>
         </w:tc>
@@ -226,7 +226,7 @@
               <w:jc w:val="center"/>
             </w:pPr>
             <w:r>
-              <w:t xml:space="preserve">13 ( 3.1)</w:t>
+              <w:t xml:space="preserve">10 ( 2.7)</w:t>
             </w:r>
           </w:p>
         </w:tc>
@@ -264,7 +264,7 @@
               <w:jc w:val="center"/>
             </w:pPr>
             <w:r>
-              <w:t xml:space="preserve">352 (95.4)</w:t>
+              <w:t xml:space="preserve">299 (95.8)</w:t>
             </w:r>
           </w:p>
         </w:tc>
@@ -293,7 +293,7 @@
               <w:jc w:val="center"/>
             </w:pPr>
             <w:r>
-              <w:t xml:space="preserve">17 ( 4.6)</w:t>
+              <w:t xml:space="preserve">13 ( 4.2)</w:t>
             </w:r>
           </w:p>
         </w:tc>
@@ -331,7 +331,7 @@
               <w:jc w:val="center"/>
             </w:pPr>
             <w:r>
-              <w:t xml:space="preserve">376 (89.1)</w:t>
+              <w:t xml:space="preserve">326 (89.3)</w:t>
             </w:r>
           </w:p>
         </w:tc>
@@ -360,7 +360,7 @@
               <w:jc w:val="center"/>
             </w:pPr>
             <w:r>
-              <w:t xml:space="preserve">46 (10.9)</w:t>
+              <w:t xml:space="preserve">39 (10.7)</w:t>
             </w:r>
           </w:p>
         </w:tc>
@@ -398,7 +398,7 @@
               <w:jc w:val="center"/>
             </w:pPr>
             <w:r>
-              <w:t xml:space="preserve">418 (99.1)</w:t>
+              <w:t xml:space="preserve">363 (99.5)</w:t>
             </w:r>
           </w:p>
         </w:tc>
@@ -427,7 +427,7 @@
               <w:jc w:val="center"/>
             </w:pPr>
             <w:r>
-              <w:t xml:space="preserve">4 ( 0.9)</w:t>
+              <w:t xml:space="preserve">2 ( 0.5)</w:t>
             </w:r>
           </w:p>
         </w:tc>
@@ -465,7 +465,7 @@
               <w:jc w:val="center"/>
             </w:pPr>
             <w:r>
-              <w:t xml:space="preserve">195 (46.2)</w:t>
+              <w:t xml:space="preserve">167 (45.8)</w:t>
             </w:r>
           </w:p>
         </w:tc>
@@ -494,7 +494,7 @@
               <w:jc w:val="center"/>
             </w:pPr>
             <w:r>
-              <w:t xml:space="preserve">227 (53.8)</w:t>
+              <w:t xml:space="preserve">198 (54.2)</w:t>
             </w:r>
           </w:p>
         </w:tc>
@@ -532,7 +532,7 @@
               <w:jc w:val="center"/>
             </w:pPr>
             <w:r>
-              <w:t xml:space="preserve">327 (77.5)</w:t>
+              <w:t xml:space="preserve">286 (78.4)</w:t>
             </w:r>
           </w:p>
         </w:tc>
@@ -561,7 +561,7 @@
               <w:jc w:val="center"/>
             </w:pPr>
             <w:r>
-              <w:t xml:space="preserve">95 (22.5)</w:t>
+              <w:t xml:space="preserve">79 (21.6)</w:t>
             </w:r>
           </w:p>
         </w:tc>
@@ -675,7 +675,7 @@
     </w:lvl>
   </w:abstractNum>
   <w:abstractNum w:abstractNumId="990">
-    <w:nsid w:val="cdd6de63"/>
+    <w:nsid w:val="1004382a"/>
     <w:multiLevelType w:val="multilevel"/>
     <w:lvl w:ilvl="0">
       <w:numFmt w:val="bullet"/>

</xml_diff>

<commit_message>
Numero.Comorbidades incluído na tabela de comorbidades
</commit_message>
<xml_diff>
--- a/resultados/comorbidades.docx
+++ b/resultados/comorbidades.docx
@@ -71,6 +71,189 @@
             </w:pPr>
             <w:r>
               <w:t xml:space="preserve">364</w:t>
+            </w:r>
+          </w:p>
+        </w:tc>
+      </w:tr>
+      <w:tr>
+        <w:tc>
+          <w:p>
+            <w:pPr>
+              <w:pStyle w:val="Compact"/>
+              <w:jc w:val="center"/>
+            </w:pPr>
+            <w:r>
+              <w:rPr>
+                <w:b/>
+              </w:rPr>
+              <w:t xml:space="preserve">Numero.Comorbidades (%)</w:t>
+            </w:r>
+          </w:p>
+        </w:tc>
+        <w:tc>
+          <w:p>
+            <w:pStyle w:val="Compact"/>
+          </w:p>
+        </w:tc>
+      </w:tr>
+      <w:tr>
+        <w:tc>
+          <w:p>
+            <w:pPr>
+              <w:pStyle w:val="Compact"/>
+              <w:jc w:val="center"/>
+            </w:pPr>
+            <w:r>
+              <w:rPr>
+                <w:b/>
+              </w:rPr>
+              <w:t xml:space="preserve">0</w:t>
+            </w:r>
+          </w:p>
+        </w:tc>
+        <w:tc>
+          <w:p>
+            <w:pPr>
+              <w:pStyle w:val="Compact"/>
+              <w:jc w:val="center"/>
+            </w:pPr>
+            <w:r>
+              <w:t xml:space="preserve">73 (20.1)</w:t>
+            </w:r>
+          </w:p>
+        </w:tc>
+      </w:tr>
+      <w:tr>
+        <w:tc>
+          <w:p>
+            <w:pPr>
+              <w:pStyle w:val="Compact"/>
+              <w:jc w:val="center"/>
+            </w:pPr>
+            <w:r>
+              <w:rPr>
+                <w:b/>
+              </w:rPr>
+              <w:t xml:space="preserve">1</w:t>
+            </w:r>
+          </w:p>
+        </w:tc>
+        <w:tc>
+          <w:p>
+            <w:pPr>
+              <w:pStyle w:val="Compact"/>
+              <w:jc w:val="center"/>
+            </w:pPr>
+            <w:r>
+              <w:t xml:space="preserve">160 (44.0)</w:t>
+            </w:r>
+          </w:p>
+        </w:tc>
+      </w:tr>
+      <w:tr>
+        <w:tc>
+          <w:p>
+            <w:pPr>
+              <w:pStyle w:val="Compact"/>
+              <w:jc w:val="center"/>
+            </w:pPr>
+            <w:r>
+              <w:rPr>
+                <w:b/>
+              </w:rPr>
+              <w:t xml:space="preserve">2</w:t>
+            </w:r>
+          </w:p>
+        </w:tc>
+        <w:tc>
+          <w:p>
+            <w:pPr>
+              <w:pStyle w:val="Compact"/>
+              <w:jc w:val="center"/>
+            </w:pPr>
+            <w:r>
+              <w:t xml:space="preserve">105 (28.8)</w:t>
+            </w:r>
+          </w:p>
+        </w:tc>
+      </w:tr>
+      <w:tr>
+        <w:tc>
+          <w:p>
+            <w:pPr>
+              <w:pStyle w:val="Compact"/>
+              <w:jc w:val="center"/>
+            </w:pPr>
+            <w:r>
+              <w:rPr>
+                <w:b/>
+              </w:rPr>
+              <w:t xml:space="preserve">3</w:t>
+            </w:r>
+          </w:p>
+        </w:tc>
+        <w:tc>
+          <w:p>
+            <w:pPr>
+              <w:pStyle w:val="Compact"/>
+              <w:jc w:val="center"/>
+            </w:pPr>
+            <w:r>
+              <w:t xml:space="preserve">21 ( 5.8)</w:t>
+            </w:r>
+          </w:p>
+        </w:tc>
+      </w:tr>
+      <w:tr>
+        <w:tc>
+          <w:p>
+            <w:pPr>
+              <w:pStyle w:val="Compact"/>
+              <w:jc w:val="center"/>
+            </w:pPr>
+            <w:r>
+              <w:rPr>
+                <w:b/>
+              </w:rPr>
+              <w:t xml:space="preserve">4</w:t>
+            </w:r>
+          </w:p>
+        </w:tc>
+        <w:tc>
+          <w:p>
+            <w:pPr>
+              <w:pStyle w:val="Compact"/>
+              <w:jc w:val="center"/>
+            </w:pPr>
+            <w:r>
+              <w:t xml:space="preserve">4 ( 1.1)</w:t>
+            </w:r>
+          </w:p>
+        </w:tc>
+      </w:tr>
+      <w:tr>
+        <w:tc>
+          <w:p>
+            <w:pPr>
+              <w:pStyle w:val="Compact"/>
+              <w:jc w:val="center"/>
+            </w:pPr>
+            <w:r>
+              <w:rPr>
+                <w:b/>
+              </w:rPr>
+              <w:t xml:space="preserve">6</w:t>
+            </w:r>
+          </w:p>
+        </w:tc>
+        <w:tc>
+          <w:p>
+            <w:pPr>
+              <w:pStyle w:val="Compact"/>
+              <w:jc w:val="center"/>
+            </w:pPr>
+            <w:r>
+              <w:t xml:space="preserve">1 ( 0.3)</w:t>
             </w:r>
           </w:p>
         </w:tc>
@@ -373,7 +556,7 @@
     </w:lvl>
   </w:abstractNum>
   <w:abstractNum w:abstractNumId="990">
-    <w:nsid w:val="86510505"/>
+    <w:nsid w:val="eafa8b44"/>
     <w:multiLevelType w:val="multilevel"/>
     <w:lvl w:ilvl="0">
       <w:numFmt w:val="bullet"/>

</xml_diff>